<commit_message>
Improved clearance document generation with  placeholder support
</commit_message>
<xml_diff>
--- a/DirecthireclearanceApproved.docx
+++ b/DirecthireclearanceApproved.docx
@@ -3012,37 +3012,7 @@
           <w:szCs w:val="20"/>
           <w:u w:val="single"/>
         </w:rPr>
-        <w:t>${</w:t>
-      </w:r>
-      <w:proofErr w:type="spellStart"/>
-      <w:r>
-        <w:rPr>
-          <w:rFonts w:ascii="Arial" w:eastAsia="Times New Roman" w:hAnsi="Arial" w:cs="Arial"/>
-          <w:sz w:val="20"/>
-          <w:szCs w:val="20"/>
-          <w:u w:val="single"/>
-        </w:rPr>
-        <w:t>mwo_</w:t>
-      </w:r>
-      <w:proofErr w:type="gramStart"/>
-      <w:r>
-        <w:rPr>
-          <w:rFonts w:ascii="Arial" w:eastAsia="Times New Roman" w:hAnsi="Arial" w:cs="Arial"/>
-          <w:sz w:val="20"/>
-          <w:szCs w:val="20"/>
-          <w:u w:val="single"/>
-        </w:rPr>
-        <w:t>office</w:t>
-      </w:r>
-      <w:proofErr w:type="spellEnd"/>
-      <w:r>
-        <w:rPr>
-          <w:rFonts w:ascii="Arial" w:eastAsia="Times New Roman" w:hAnsi="Arial" w:cs="Arial"/>
-          <w:sz w:val="20"/>
-          <w:szCs w:val="20"/>
-          <w:u w:val="single"/>
-        </w:rPr>
-        <w:t>}</w:t>
+        <w:t>_______</w:t>
       </w:r>
       <w:r>
         <w:rPr>
@@ -3051,17 +3021,7 @@
           <w:szCs w:val="24"/>
           <w:u w:val="single"/>
         </w:rPr>
-        <w:t xml:space="preserve">   </w:t>
-      </w:r>
-      <w:proofErr w:type="gramEnd"/>
-      <w:r>
-        <w:rPr>
-          <w:rFonts w:asciiTheme="minorHAnsi" w:hAnsiTheme="minorHAnsi" w:cstheme="minorHAnsi"/>
-          <w:sz w:val="24"/>
-          <w:szCs w:val="24"/>
-          <w:u w:val="single"/>
-        </w:rPr>
-        <w:t xml:space="preserve">   </w:t>
+        <w:t xml:space="preserve">      </w:t>
       </w:r>
       <w:r>
         <w:rPr>
@@ -3101,37 +3061,7 @@
           <w:szCs w:val="20"/>
           <w:u w:val="single"/>
         </w:rPr>
-        <w:t>${</w:t>
-      </w:r>
-      <w:proofErr w:type="spellStart"/>
-      <w:r>
-        <w:rPr>
-          <w:rFonts w:ascii="Arial" w:eastAsia="Times New Roman" w:hAnsi="Arial" w:cs="Arial"/>
-          <w:sz w:val="20"/>
-          <w:szCs w:val="20"/>
-          <w:u w:val="single"/>
-        </w:rPr>
-        <w:t>date_</w:t>
-      </w:r>
-      <w:proofErr w:type="gramStart"/>
-      <w:r>
-        <w:rPr>
-          <w:rFonts w:ascii="Arial" w:eastAsia="Times New Roman" w:hAnsi="Arial" w:cs="Arial"/>
-          <w:sz w:val="20"/>
-          <w:szCs w:val="20"/>
-          <w:u w:val="single"/>
-        </w:rPr>
-        <w:t>verification</w:t>
-      </w:r>
-      <w:proofErr w:type="spellEnd"/>
-      <w:r>
-        <w:rPr>
-          <w:rFonts w:ascii="Arial" w:eastAsia="Times New Roman" w:hAnsi="Arial" w:cs="Arial"/>
-          <w:sz w:val="20"/>
-          <w:szCs w:val="20"/>
-          <w:u w:val="single"/>
-        </w:rPr>
-        <w:t>}</w:t>
+        <w:t xml:space="preserve">                     </w:t>
       </w:r>
       <w:r>
         <w:rPr>
@@ -3143,9 +3073,9 @@
           <w:szCs w:val="24"/>
           <w:u w:val="single"/>
         </w:rPr>
-        <w:t xml:space="preserve">   </w:t>
-      </w:r>
-      <w:proofErr w:type="gramEnd"/>
+        <w:t xml:space="preserve">  </w:t>
+      </w:r>
+      <w:proofErr w:type="gramStart"/>
       <w:r>
         <w:rPr>
           <w:rFonts w:asciiTheme="minorHAnsi" w:hAnsiTheme="minorHAnsi" w:cstheme="minorHAnsi"/>
@@ -3156,7 +3086,7 @@
           <w:szCs w:val="24"/>
           <w:u w:val="single"/>
         </w:rPr>
-        <w:t xml:space="preserve"> </w:t>
+        <w:t xml:space="preserve">  </w:t>
       </w:r>
       <w:r>
         <w:rPr>
@@ -3168,6 +3098,7 @@
         </w:rPr>
         <w:t>.</w:t>
       </w:r>
+      <w:proofErr w:type="gramEnd"/>
     </w:p>
     <w:p>
       <w:pPr>
@@ -3372,76 +3303,72 @@
         <w:rPr>
           <w:rFonts w:cstheme="minorHAnsi"/>
         </w:rPr>
-        <w:t>_</w:t>
-      </w:r>
-      <w:proofErr w:type="gramStart"/>
+        <w:t>__</w:t>
+      </w:r>
       <w:r>
         <w:rPr>
           <w:rFonts w:cstheme="minorHAnsi"/>
         </w:rPr>
-        <w:t>_(</w:t>
-      </w:r>
-      <w:proofErr w:type="gramEnd"/>
+        <w:t>________</w:t>
+      </w:r>
       <w:r>
         <w:rPr>
           <w:rFonts w:cstheme="minorHAnsi"/>
           <w:u w:val="single"/>
         </w:rPr>
-        <w:t xml:space="preserve">CURRENDT </w:t>
-      </w:r>
-      <w:proofErr w:type="gramStart"/>
-      <w:r>
+        <w:t>____</w:t>
+      </w:r>
+    </w:p>
+    <w:p>
+      <w:pPr>
+        <w:ind w:left="567" w:right="992"/>
+        <w:jc w:val="both"/>
+        <w:rPr>
+          <w:rFonts w:cstheme="minorHAnsi"/>
+        </w:rPr>
+      </w:pPr>
+    </w:p>
+    <w:p>
+      <w:pPr>
+        <w:ind w:left="567" w:right="992"/>
+        <w:jc w:val="both"/>
         <w:rPr>
           <w:rFonts w:cstheme="minorHAnsi"/>
           <w:u w:val="single"/>
         </w:rPr>
-        <w:t>DATE)_</w:t>
-      </w:r>
-      <w:proofErr w:type="gramEnd"/>
+      </w:pPr>
+      <w:r>
+        <w:rPr>
+          <w:rFonts w:cstheme="minorHAnsi"/>
+        </w:rPr>
+        <w:t>Evaluator:</w:t>
+      </w:r>
+      <w:r>
+        <w:rPr>
+          <w:rFonts w:cstheme="minorHAnsi"/>
+        </w:rPr>
+        <w:tab/>
+      </w:r>
       <w:r>
         <w:rPr>
           <w:rFonts w:cstheme="minorHAnsi"/>
           <w:u w:val="single"/>
         </w:rPr>
-        <w:t>___</w:t>
-      </w:r>
-    </w:p>
-    <w:p>
-      <w:pPr>
-        <w:ind w:left="567" w:right="992"/>
-        <w:jc w:val="both"/>
-        <w:rPr>
-          <w:rFonts w:cstheme="minorHAnsi"/>
-        </w:rPr>
-      </w:pPr>
-    </w:p>
-    <w:p>
-      <w:pPr>
-        <w:ind w:left="567" w:right="992"/>
-        <w:jc w:val="both"/>
+        <w:t xml:space="preserve"> </w:t>
+      </w:r>
+      <w:r>
         <w:rPr>
           <w:rFonts w:cstheme="minorHAnsi"/>
           <w:u w:val="single"/>
         </w:rPr>
-      </w:pPr>
-      <w:r>
-        <w:rPr>
-          <w:rFonts w:cstheme="minorHAnsi"/>
-        </w:rPr>
-        <w:t>Evaluator:</w:t>
-      </w:r>
-      <w:r>
-        <w:rPr>
-          <w:rFonts w:cstheme="minorHAnsi"/>
-        </w:rPr>
-        <w:tab/>
+        <w:t>_____________</w:t>
       </w:r>
       <w:r>
         <w:rPr>
           <w:rFonts w:cstheme="minorHAnsi"/>
           <w:u w:val="single"/>
         </w:rPr>
-        <w:t xml:space="preserve"> (EVALUATEOR’S NAME)  </w:t>
+        <w:t xml:space="preserve">  </w:t>
       </w:r>
     </w:p>
     <w:p>
@@ -5825,16 +5752,6 @@
                                 <w:szCs w:val="14"/>
                               </w:rPr>
                             </w:pPr>
-                            <w:r>
-                              <w:rPr>
-                                <w:rFonts w:ascii="Segoe UI Symbol" w:hAnsi="Segoe UI Symbol" w:cs="Segoe UI Symbol"/>
-                                <w:b/>
-                                <w:bCs/>
-                                <w:sz w:val="14"/>
-                                <w:szCs w:val="14"/>
-                              </w:rPr>
-                              <w:t>✓</w:t>
-                            </w:r>
                           </w:p>
                         </w:txbxContent>
                       </wps:txbx>
@@ -5869,16 +5786,6 @@
                           <w:szCs w:val="14"/>
                         </w:rPr>
                       </w:pPr>
-                      <w:r>
-                        <w:rPr>
-                          <w:rFonts w:ascii="Segoe UI Symbol" w:hAnsi="Segoe UI Symbol" w:cs="Segoe UI Symbol"/>
-                          <w:b/>
-                          <w:bCs/>
-                          <w:sz w:val="14"/>
-                          <w:szCs w:val="14"/>
-                        </w:rPr>
-                        <w:t>✓</w:t>
-                      </w:r>
                     </w:p>
                   </w:txbxContent>
                 </v:textbox>
@@ -11115,6 +11022,24 @@
         <w:ind w:left="567" w:right="992"/>
         <w:rPr>
           <w:rFonts w:ascii="Arial" w:hAnsi="Arial" w:cs="Arial"/>
+          <w:color w:val="FF0000"/>
+        </w:rPr>
+      </w:pPr>
+    </w:p>
+    <w:p>
+      <w:pPr>
+        <w:ind w:left="567" w:right="992"/>
+        <w:rPr>
+          <w:rFonts w:ascii="Arial" w:hAnsi="Arial" w:cs="Arial"/>
+          <w:color w:val="FF0000"/>
+        </w:rPr>
+      </w:pPr>
+    </w:p>
+    <w:p>
+      <w:pPr>
+        <w:ind w:left="567" w:right="992"/>
+        <w:rPr>
+          <w:rFonts w:ascii="Arial" w:hAnsi="Arial" w:cs="Arial"/>
           <w:noProof/>
         </w:rPr>
       </w:pPr>
@@ -11133,42 +11058,103 @@
           <w:rFonts w:ascii="Arial" w:hAnsi="Arial" w:cs="Arial"/>
           <w:noProof/>
         </w:rPr>
-        <w:drawing>
-          <wp:inline distT="0" distB="0" distL="0" distR="0" wp14:anchorId="481F45C3" wp14:editId="57FF1C29">
-            <wp:extent cx="6750685" cy="2736215"/>
-            <wp:effectExtent l="0" t="0" r="0" b="6985"/>
-            <wp:docPr id="494922089" name="Picture 1"/>
-            <wp:cNvGraphicFramePr>
-              <a:graphicFrameLocks xmlns:a="http://schemas.openxmlformats.org/drawingml/2006/main" noChangeAspect="1"/>
-            </wp:cNvGraphicFramePr>
-            <a:graphic xmlns:a="http://schemas.openxmlformats.org/drawingml/2006/main">
-              <a:graphicData uri="http://schemas.openxmlformats.org/drawingml/2006/picture">
-                <pic:pic xmlns:pic="http://schemas.openxmlformats.org/drawingml/2006/picture">
-                  <pic:nvPicPr>
-                    <pic:cNvPr id="494922089" name=""/>
-                    <pic:cNvPicPr/>
-                  </pic:nvPicPr>
-                  <pic:blipFill>
-                    <a:blip r:embed="rId11"/>
-                    <a:stretch>
-                      <a:fillRect/>
-                    </a:stretch>
-                  </pic:blipFill>
-                  <pic:spPr>
-                    <a:xfrm>
-                      <a:off x="0" y="0"/>
-                      <a:ext cx="6750685" cy="2736215"/>
-                    </a:xfrm>
-                    <a:prstGeom prst="rect">
-                      <a:avLst/>
-                    </a:prstGeom>
-                  </pic:spPr>
-                </pic:pic>
-              </a:graphicData>
-            </a:graphic>
-          </wp:inline>
-        </w:drawing>
-      </w:r>
+        <w:t>{{</w:t>
+      </w:r>
+      <w:r>
+        <w:rPr>
+          <w:rFonts w:ascii="Arial" w:hAnsi="Arial" w:cs="Arial"/>
+          <w:noProof/>
+          <w:lang w:val="en-PH"/>
+        </w:rPr>
+        <w:t>applicant_image</w:t>
+      </w:r>
+      <w:r>
+        <w:rPr>
+          <w:rFonts w:ascii="Arial" w:hAnsi="Arial" w:cs="Arial"/>
+          <w:noProof/>
+        </w:rPr>
+        <w:t>}}</w:t>
+      </w:r>
+    </w:p>
+    <w:p>
+      <w:pPr>
+        <w:spacing w:after="160" w:line="259" w:lineRule="auto"/>
+        <w:ind w:right="992"/>
+        <w:rPr>
+          <w:rFonts w:ascii="Arial" w:hAnsi="Arial" w:cs="Arial"/>
+          <w:noProof/>
+        </w:rPr>
+      </w:pPr>
+    </w:p>
+    <w:p>
+      <w:pPr>
+        <w:spacing w:after="160" w:line="259" w:lineRule="auto"/>
+        <w:ind w:right="992"/>
+        <w:rPr>
+          <w:rFonts w:ascii="Arial" w:hAnsi="Arial" w:cs="Arial"/>
+          <w:noProof/>
+        </w:rPr>
+      </w:pPr>
+    </w:p>
+    <w:p>
+      <w:pPr>
+        <w:spacing w:after="160" w:line="259" w:lineRule="auto"/>
+        <w:ind w:right="992"/>
+        <w:rPr>
+          <w:rFonts w:ascii="Arial" w:hAnsi="Arial" w:cs="Arial"/>
+          <w:noProof/>
+        </w:rPr>
+      </w:pPr>
+    </w:p>
+    <w:p>
+      <w:pPr>
+        <w:spacing w:after="160" w:line="259" w:lineRule="auto"/>
+        <w:ind w:right="992"/>
+        <w:rPr>
+          <w:rFonts w:ascii="Arial" w:hAnsi="Arial" w:cs="Arial"/>
+          <w:noProof/>
+        </w:rPr>
+      </w:pPr>
+    </w:p>
+    <w:p>
+      <w:pPr>
+        <w:spacing w:after="160" w:line="259" w:lineRule="auto"/>
+        <w:ind w:right="992"/>
+        <w:rPr>
+          <w:rFonts w:ascii="Arial" w:hAnsi="Arial" w:cs="Arial"/>
+          <w:noProof/>
+        </w:rPr>
+      </w:pPr>
+    </w:p>
+    <w:p>
+      <w:pPr>
+        <w:spacing w:after="160" w:line="259" w:lineRule="auto"/>
+        <w:ind w:right="992"/>
+        <w:rPr>
+          <w:rFonts w:ascii="Arial" w:hAnsi="Arial" w:cs="Arial"/>
+          <w:noProof/>
+        </w:rPr>
+      </w:pPr>
+    </w:p>
+    <w:p>
+      <w:pPr>
+        <w:spacing w:after="160" w:line="259" w:lineRule="auto"/>
+        <w:ind w:right="992"/>
+        <w:rPr>
+          <w:rFonts w:ascii="Arial" w:hAnsi="Arial" w:cs="Arial"/>
+          <w:noProof/>
+        </w:rPr>
+      </w:pPr>
+    </w:p>
+    <w:p>
+      <w:pPr>
+        <w:spacing w:after="160" w:line="259" w:lineRule="auto"/>
+        <w:ind w:right="992"/>
+        <w:rPr>
+          <w:rFonts w:ascii="Arial" w:hAnsi="Arial" w:cs="Arial"/>
+          <w:noProof/>
+        </w:rPr>
+      </w:pPr>
     </w:p>
     <w:p>
       <w:pPr>
@@ -11390,7 +11376,7 @@
       </w:r>
     </w:p>
     <w:sectPr>
-      <w:headerReference w:type="default" r:id="rId12"/>
+      <w:headerReference w:type="default" r:id="rId11"/>
       <w:pgSz w:w="11907" w:h="16840" w:code="9"/>
       <w:pgMar w:top="1440" w:right="567" w:bottom="306" w:left="709" w:header="1984" w:footer="1984" w:gutter="0"/>
       <w:cols w:space="708"/>
@@ -12192,7 +12178,7 @@
     <mc:AlternateContent>
       <mc:Choice Requires="v">
         <w:pict>
-          <v:shapetype w14:anchorId="068B8BA5" id="_x0000_t75" coordsize="21600,21600" o:spt="75" o:preferrelative="t" path="m@4@5l@4@11@9@11@9@5xe" filled="f" stroked="f">
+          <v:shapetype w14:anchorId="6D0013A0" id="_x0000_t75" coordsize="21600,21600" o:spt="75" o:preferrelative="t" path="m@4@5l@4@11@9@11@9@5xe" filled="f" stroked="f">
             <v:stroke joinstyle="miter"/>
             <v:formulas>
               <v:f eqn="if lineDrawn pixelLineWidth 0"/>
@@ -12211,17 +12197,17 @@
             <v:path o:extrusionok="f" gradientshapeok="t" o:connecttype="rect"/>
             <o:lock v:ext="edit" aspectratio="t"/>
           </v:shapetype>
-          <v:shape id="Picture 1330945872" o:spid="_x0000_i1025" type="#_x0000_t75" style="width:45.3pt;height:28.3pt;visibility:visible;mso-wrap-style:square">
+          <v:shape id="Picture 641951345" o:spid="_x0000_i1025" type="#_x0000_t75" style="width:45.3pt;height:28.3pt;visibility:visible;mso-wrap-style:square">
             <v:imagedata r:id="rId1" o:title=""/>
           </v:shape>
         </w:pict>
       </mc:Choice>
       <mc:Fallback>
         <w:drawing>
-          <wp:inline distT="0" distB="0" distL="0" distR="0" wp14:anchorId="185AB9A8" wp14:editId="6B912A7C">
+          <wp:inline distT="0" distB="0" distL="0" distR="0" wp14:anchorId="3C74B363" wp14:editId="6412BC7F">
             <wp:extent cx="575310" cy="359410"/>
             <wp:effectExtent l="0" t="0" r="0" b="0"/>
-            <wp:docPr id="1330945872" name="Picture 1330945872"/>
+            <wp:docPr id="641951345" name="Picture 641951345"/>
             <wp:cNvGraphicFramePr>
               <a:graphicFrameLocks xmlns:a="http://schemas.openxmlformats.org/drawingml/2006/main" noChangeAspect="1"/>
             </wp:cNvGraphicFramePr>
@@ -13473,7 +13459,6 @@
   <w:style w:type="character" w:default="1" w:styleId="DefaultParagraphFont">
     <w:name w:val="Default Paragraph Font"/>
     <w:uiPriority w:val="1"/>
-    <w:semiHidden/>
     <w:unhideWhenUsed/>
   </w:style>
   <w:style w:type="table" w:default="1" w:styleId="TableNormal">

</xml_diff>